<commit_message>
Converting Word documents to MarkDown: "Inheritance Ideas": Manually checking differences between rendered MarkDown and Word. Last checks if markup looks ok.
</commit_message>
<xml_diff>
--- a/1. Spec/14. Inheritance/6. Inheritance Ideas.docx
+++ b/1. Spec/14. Inheritance/6. Inheritance Ideas.docx
@@ -1,6 +1,6 @@
 
 <file path=word/document.xml><?xml version="1.0" encoding="utf-8"?>
-<w:document xmlns:wpc="http://schemas.microsoft.com/office/word/2010/wordprocessingCanvas" xmlns:cx="http://schemas.microsoft.com/office/drawing/2014/chartex" xmlns:cx1="http://schemas.microsoft.com/office/drawing/2015/9/8/chartex" xmlns:cx2="http://schemas.microsoft.com/office/drawing/2015/10/21/chartex" xmlns:cx3="http://schemas.microsoft.com/office/drawing/2016/5/9/chartex" xmlns:cx4="http://schemas.microsoft.com/office/drawing/2016/5/10/chartex" xmlns:cx5="http://schemas.microsoft.com/office/drawing/2016/5/11/chartex" xmlns:cx6="http://schemas.microsoft.com/office/drawing/2016/5/12/chartex" xmlns:cx7="http://schemas.microsoft.com/office/drawing/2016/5/13/chartex" xmlns:cx8="http://schemas.microsoft.com/office/drawing/2016/5/14/chartex" xmlns:mc="http://schemas.openxmlformats.org/markup-compatibility/2006" xmlns:aink="http://schemas.microsoft.com/office/drawing/2016/ink" xmlns:am3d="http://schemas.microsoft.com/office/drawing/2017/model3d" xmlns:o="urn:schemas-microsoft-com:office:office" xmlns:r="http://schemas.openxmlformats.org/officeDocument/2006/relationships" xmlns:m="http://schemas.openxmlformats.org/officeDocument/2006/math" xmlns:v="urn:schemas-microsoft-com:vml" xmlns:wp14="http://schemas.microsoft.com/office/word/2010/wordprocessingDrawing" xmlns:wp="http://schemas.openxmlformats.org/drawingml/2006/wordprocessingDrawing" xmlns:w10="urn:schemas-microsoft-com:office:word" xmlns:w="http://schemas.openxmlformats.org/wordprocessingml/2006/main" xmlns:w14="http://schemas.microsoft.com/office/word/2010/wordml" xmlns:w15="http://schemas.microsoft.com/office/word/2012/wordml" xmlns:w16cid="http://schemas.microsoft.com/office/word/2016/wordml/cid" xmlns:w16se="http://schemas.microsoft.com/office/word/2015/wordml/symex" xmlns:wpg="http://schemas.microsoft.com/office/word/2010/wordprocessingGroup" xmlns:wpi="http://schemas.microsoft.com/office/word/2010/wordprocessingInk" xmlns:wne="http://schemas.microsoft.com/office/word/2006/wordml" xmlns:wps="http://schemas.microsoft.com/office/word/2010/wordprocessingShape" mc:Ignorable="w14 w15 w16se w16cid wp14">
+<w:document xmlns:wpc="http://schemas.microsoft.com/office/word/2010/wordprocessingCanvas" xmlns:cx="http://schemas.microsoft.com/office/drawing/2014/chartex" xmlns:cx1="http://schemas.microsoft.com/office/drawing/2015/9/8/chartex" xmlns:cx2="http://schemas.microsoft.com/office/drawing/2015/10/21/chartex" xmlns:cx3="http://schemas.microsoft.com/office/drawing/2016/5/9/chartex" xmlns:cx4="http://schemas.microsoft.com/office/drawing/2016/5/10/chartex" xmlns:cx5="http://schemas.microsoft.com/office/drawing/2016/5/11/chartex" xmlns:cx6="http://schemas.microsoft.com/office/drawing/2016/5/12/chartex" xmlns:cx7="http://schemas.microsoft.com/office/drawing/2016/5/13/chartex" xmlns:cx8="http://schemas.microsoft.com/office/drawing/2016/5/14/chartex" xmlns:mc="http://schemas.openxmlformats.org/markup-compatibility/2006" xmlns:aink="http://schemas.microsoft.com/office/drawing/2016/ink" xmlns:am3d="http://schemas.microsoft.com/office/drawing/2017/model3d" xmlns:o="urn:schemas-microsoft-com:office:office" xmlns:r="http://schemas.openxmlformats.org/officeDocument/2006/relationships" xmlns:m="http://schemas.openxmlformats.org/officeDocument/2006/math" xmlns:v="urn:schemas-microsoft-com:vml" xmlns:wp14="http://schemas.microsoft.com/office/word/2010/wordprocessingDrawing" xmlns:wp="http://schemas.openxmlformats.org/drawingml/2006/wordprocessingDrawing" xmlns:w10="urn:schemas-microsoft-com:office:word" xmlns:w="http://schemas.openxmlformats.org/wordprocessingml/2006/main" xmlns:w14="http://schemas.microsoft.com/office/word/2010/wordml" xmlns:w15="http://schemas.microsoft.com/office/word/2012/wordml" xmlns:w16cex="http://schemas.microsoft.com/office/word/2018/wordml/cex" xmlns:w16cid="http://schemas.microsoft.com/office/word/2016/wordml/cid" xmlns:w16="http://schemas.microsoft.com/office/word/2018/wordml" xmlns:w16se="http://schemas.microsoft.com/office/word/2015/wordml/symex" xmlns:wpg="http://schemas.microsoft.com/office/word/2010/wordprocessingGroup" xmlns:wpi="http://schemas.microsoft.com/office/word/2010/wordprocessingInk" xmlns:wne="http://schemas.microsoft.com/office/word/2006/wordml" xmlns:wps="http://schemas.microsoft.com/office/word/2010/wordprocessingShape" mc:Ignorable="w14 w15 w16se w16cid w16 w16cex wp14">
   <w:background w:color="000000"/>
   <w:body>
     <w:tbl>
@@ -21,7 +21,7 @@
           <w:bottom w:w="68" w:type="dxa"/>
           <w:right w:w="57" w:type="dxa"/>
         </w:tblCellMar>
-        <w:tblLook w:val="00BF" w:firstRow="1" w:lastRow="0" w:firstColumn="1" w:lastColumn="0" w:noHBand="0" w:noVBand="0"/>
+        <w:tblLook w:val="00A0" w:firstRow="1" w:lastRow="0" w:firstColumn="1" w:lastColumn="0" w:noHBand="0" w:noVBand="0"/>
       </w:tblPr>
       <w:tblGrid>
         <w:gridCol w:w="8630"/>
@@ -36,8 +36,6 @@
             <w:pPr>
               <w:pStyle w:val="Heading1"/>
             </w:pPr>
-            <w:bookmarkStart w:id="0" w:name="_GoBack"/>
-            <w:bookmarkEnd w:id="0"/>
             <w:r>
               <w:t>Circle Language Spec: Inheritance</w:t>
             </w:r>
@@ -50,56 +48,56 @@
         <w:pStyle w:val="Heading2"/>
       </w:pPr>
       <w:r>
-        <w:t>Inheritance Ideas</w:t>
-      </w:r>
-    </w:p>
-    <w:p>
-      <w:r>
+        <w:t>Ideas</w:t>
+      </w:r>
+    </w:p>
+    <w:p>
+      <w:pPr>
+        <w:rPr>
+          <w:i/>
+          <w:iCs/>
+        </w:rPr>
+      </w:pPr>
+      <w:r>
+        <w:rPr>
+          <w:i/>
+          <w:iCs/>
+        </w:rPr>
         <w:t>This article contains left-over rough ideas that are not incorporated into the documentation yet.</w:t>
       </w:r>
     </w:p>
+    <w:p/>
+    <w:p/>
+    <w:p>
+      <w:r>
+        <w:t>Inheritance,</w:t>
+      </w:r>
+    </w:p>
+    <w:p>
+      <w:r>
+        <w:t>2010-07-15</w:t>
+      </w:r>
+    </w:p>
+    <w:p/>
+    <w:p>
+      <w:r>
+        <w:t>&gt; The following example is wrong, because each layer in between must also become a specialized version.</w:t>
+      </w:r>
+    </w:p>
     <w:p>
       <w:pPr>
         <w:pStyle w:val="Spacing"/>
       </w:pPr>
     </w:p>
     <w:p>
-      <w:pPr>
-        <w:pStyle w:val="Heading2"/>
-      </w:pPr>
-      <w:r>
-        <w:t>Ideas</w:t>
-      </w:r>
-    </w:p>
-    <w:p>
-      <w:pPr>
-        <w:rPr>
-          <w:i/>
-        </w:rPr>
-      </w:pPr>
-      <w:r>
-        <w:rPr>
-          <w:i/>
-        </w:rPr>
-        <w:t>The ideas below are loose texts yet to be turned into good documentation.</w:t>
-      </w:r>
-    </w:p>
-    <w:p/>
-    <w:p/>
-    <w:p>
-      <w:r>
-        <w:t>Inheritance,</w:t>
-      </w:r>
-    </w:p>
-    <w:p>
-      <w:r>
-        <w:t>2010-07-15</w:t>
-      </w:r>
-    </w:p>
-    <w:p/>
-    <w:p>
-      <w:r>
-        <w:t>&gt; The following example is wrong, because each layer in between must also become a specialized version.</w:t>
+      <w:r>
+        <w:t>Deeper Additional Members in an Object - List - Object – Object Situation:</w:t>
+      </w:r>
+    </w:p>
+    <w:p/>
+    <w:p>
+      <w:r>
+        <w:t>Take the following system of objects:</w:t>
       </w:r>
     </w:p>
     <w:p>
@@ -109,27 +107,11 @@
     </w:p>
     <w:p>
       <w:r>
-        <w:t>Deeper Additional Members in an Object - List - Object – Object Situation:</w:t>
-      </w:r>
-    </w:p>
-    <w:p/>
-    <w:p>
-      <w:r>
-        <w:t>Take the following system of objects:</w:t>
-      </w:r>
-    </w:p>
-    <w:p>
-      <w:pPr>
-        <w:pStyle w:val="Spacing"/>
-      </w:pPr>
-    </w:p>
-    <w:p>
-      <w:r>
         <w:rPr>
           <w:noProof/>
         </w:rPr>
         <w:drawing>
-          <wp:inline distT="0" distB="0" distL="0" distR="0">
+          <wp:inline distT="0" distB="0" distL="0" distR="0" wp14:anchorId="6A07CC1B" wp14:editId="482E0731">
             <wp:extent cx="2674620" cy="2283460"/>
             <wp:effectExtent l="0" t="0" r="0" b="0"/>
             <wp:docPr id="1" name="Picture 1"/>
@@ -218,7 +200,7 @@
           <w:noProof/>
         </w:rPr>
         <w:drawing>
-          <wp:inline distT="0" distB="0" distL="0" distR="0">
+          <wp:inline distT="0" distB="0" distL="0" distR="0" wp14:anchorId="28D6C568" wp14:editId="5260021E">
             <wp:extent cx="3097530" cy="2108835"/>
             <wp:effectExtent l="0" t="0" r="0" b="0"/>
             <wp:docPr id="2" name="Picture 2"/>
@@ -305,6 +287,12 @@
     <w:p/>
     <w:p>
       <w:r>
+        <w:t>-----</w:t>
+      </w:r>
+    </w:p>
+    <w:p/>
+    <w:p>
+      <w:r>
         <w:t>Inheritance,</w:t>
       </w:r>
     </w:p>
@@ -326,536 +314,612 @@
     </w:p>
     <w:p>
       <w:r>
+        <w:t>-----</w:t>
+      </w:r>
+    </w:p>
+    <w:p/>
+    <w:p>
+      <w:r>
         <w:t>Deeper specialization situations</w:t>
       </w:r>
     </w:p>
-    <w:p>
-      <w:pPr>
-        <w:ind w:left="284"/>
-      </w:pPr>
+    <w:p/>
+    <w:p>
       <w:r>
         <w:t>- Windows Positions per User for an Existing System by means of System Inheritance</w:t>
       </w:r>
     </w:p>
     <w:p>
       <w:pPr>
+        <w:ind w:left="852"/>
+      </w:pPr>
+      <w:r>
+        <w:t>&gt; This might mess up my idea of system inheritance</w:t>
+      </w:r>
+    </w:p>
+    <w:p>
+      <w:pPr>
+        <w:pStyle w:val="Spacing"/>
+      </w:pPr>
+    </w:p>
+    <w:p>
+      <w:r>
+        <w:t>-----</w:t>
+      </w:r>
+    </w:p>
+    <w:p/>
+    <w:p>
+      <w:pPr>
         <w:ind w:left="568"/>
       </w:pPr>
       <w:r>
+        <w:t>Inheritance,</w:t>
+      </w:r>
+    </w:p>
+    <w:p>
+      <w:pPr>
+        <w:ind w:left="568"/>
+      </w:pPr>
+      <w:r>
+        <w:t xml:space="preserve"> </w:t>
+      </w:r>
+    </w:p>
+    <w:p>
+      <w:pPr>
+        <w:ind w:left="568"/>
+      </w:pPr>
+      <w:r>
+        <w:t xml:space="preserve">1 data </w:t>
+      </w:r>
+      <w:proofErr w:type="spellStart"/>
+      <w:r>
+        <w:t>bron</w:t>
+      </w:r>
+      <w:proofErr w:type="spellEnd"/>
+      <w:r>
+        <w:t xml:space="preserve"> met </w:t>
+      </w:r>
+      <w:proofErr w:type="spellStart"/>
+      <w:r>
+        <w:t>een</w:t>
+      </w:r>
+      <w:proofErr w:type="spellEnd"/>
+      <w:r>
+        <w:t xml:space="preserve"> user interface,</w:t>
+      </w:r>
+    </w:p>
+    <w:p>
+      <w:pPr>
+        <w:ind w:left="568"/>
+        <w:rPr>
+          <w:lang w:val="nl-NL"/>
+        </w:rPr>
+      </w:pPr>
+      <w:r>
+        <w:rPr>
+          <w:lang w:val="nl-NL"/>
+        </w:rPr>
+        <w:t xml:space="preserve">maar verschillende </w:t>
+      </w:r>
+      <w:proofErr w:type="spellStart"/>
+      <w:r>
+        <w:rPr>
+          <w:lang w:val="nl-NL"/>
+        </w:rPr>
+        <w:t>window</w:t>
+      </w:r>
+      <w:proofErr w:type="spellEnd"/>
+      <w:r>
+        <w:rPr>
+          <w:lang w:val="nl-NL"/>
+        </w:rPr>
+        <w:t xml:space="preserve"> </w:t>
+      </w:r>
+      <w:proofErr w:type="spellStart"/>
+      <w:r>
+        <w:rPr>
+          <w:lang w:val="nl-NL"/>
+        </w:rPr>
+        <w:t>positions</w:t>
+      </w:r>
+      <w:proofErr w:type="spellEnd"/>
+      <w:r>
+        <w:rPr>
+          <w:lang w:val="nl-NL"/>
+        </w:rPr>
+        <w:t xml:space="preserve"> voor</w:t>
+      </w:r>
+    </w:p>
+    <w:p>
+      <w:pPr>
+        <w:ind w:left="568"/>
+        <w:rPr>
+          <w:lang w:val="nl-NL"/>
+        </w:rPr>
+      </w:pPr>
+      <w:r>
+        <w:rPr>
+          <w:lang w:val="nl-NL"/>
+        </w:rPr>
+        <w:t>verschillende users:</w:t>
+      </w:r>
+    </w:p>
+    <w:p>
+      <w:pPr>
+        <w:ind w:left="568"/>
+        <w:rPr>
+          <w:lang w:val="nl-NL"/>
+        </w:rPr>
+      </w:pPr>
+      <w:r>
+        <w:rPr>
+          <w:lang w:val="nl-NL"/>
+        </w:rPr>
+        <w:t xml:space="preserve">Een vorm van </w:t>
+      </w:r>
+      <w:proofErr w:type="spellStart"/>
+      <w:r>
+        <w:rPr>
+          <w:lang w:val="nl-NL"/>
+        </w:rPr>
+        <w:t>inheritance</w:t>
+      </w:r>
+      <w:proofErr w:type="spellEnd"/>
+      <w:r>
+        <w:rPr>
+          <w:lang w:val="nl-NL"/>
+        </w:rPr>
+        <w:t xml:space="preserve"> gebruiken</w:t>
+      </w:r>
+    </w:p>
+    <w:p>
+      <w:pPr>
+        <w:ind w:left="568"/>
+        <w:rPr>
+          <w:lang w:val="nl-NL"/>
+        </w:rPr>
+      </w:pPr>
+      <w:r>
+        <w:rPr>
+          <w:lang w:val="nl-NL"/>
+        </w:rPr>
+        <w:t>in de nieuwe programmeertaal.</w:t>
+      </w:r>
+    </w:p>
+    <w:p>
+      <w:pPr>
+        <w:ind w:left="568"/>
+        <w:rPr>
+          <w:lang w:val="nl-NL"/>
+        </w:rPr>
+      </w:pPr>
+      <w:r>
+        <w:rPr>
+          <w:lang w:val="nl-NL"/>
+        </w:rPr>
+        <w:t xml:space="preserve">Je moet namelijk </w:t>
+      </w:r>
+      <w:proofErr w:type="spellStart"/>
+      <w:r>
+        <w:rPr>
+          <w:lang w:val="nl-NL"/>
+        </w:rPr>
+        <w:t>window</w:t>
+      </w:r>
+      <w:proofErr w:type="spellEnd"/>
+      <w:r>
+        <w:rPr>
+          <w:lang w:val="nl-NL"/>
+        </w:rPr>
+        <w:t xml:space="preserve"> </w:t>
+      </w:r>
+      <w:proofErr w:type="spellStart"/>
+      <w:r>
+        <w:rPr>
+          <w:lang w:val="nl-NL"/>
+        </w:rPr>
+        <w:t>position</w:t>
+      </w:r>
+      <w:proofErr w:type="spellEnd"/>
+    </w:p>
+    <w:p>
+      <w:pPr>
+        <w:ind w:left="568"/>
+        <w:rPr>
+          <w:lang w:val="nl-NL"/>
+        </w:rPr>
+      </w:pPr>
+      <w:r>
+        <w:rPr>
+          <w:lang w:val="nl-NL"/>
+        </w:rPr>
+        <w:t>gegevens hebben, die parallel</w:t>
+      </w:r>
+    </w:p>
+    <w:p>
+      <w:pPr>
+        <w:ind w:left="568"/>
+        <w:rPr>
+          <w:lang w:val="nl-NL"/>
+        </w:rPr>
+      </w:pPr>
+      <w:r>
+        <w:rPr>
+          <w:lang w:val="nl-NL"/>
+        </w:rPr>
+        <w:t>gelegd wordt aan de structuur van de user interface.</w:t>
+      </w:r>
+    </w:p>
+    <w:p>
+      <w:pPr>
+        <w:ind w:left="568"/>
+        <w:rPr>
+          <w:lang w:val="nl-NL"/>
+        </w:rPr>
+      </w:pPr>
+      <w:r>
+        <w:rPr>
+          <w:lang w:val="nl-NL"/>
+        </w:rPr>
+        <w:t xml:space="preserve"> </w:t>
+      </w:r>
+    </w:p>
+    <w:p>
+      <w:pPr>
+        <w:ind w:left="568"/>
+      </w:pPr>
+      <w:r>
+        <w:t>JJ</w:t>
+      </w:r>
+    </w:p>
+    <w:p>
+      <w:pPr>
+        <w:ind w:left="568"/>
+      </w:pPr>
+    </w:p>
+    <w:p>
+      <w:r>
+        <w:t>-----</w:t>
+      </w:r>
+    </w:p>
+    <w:p>
+      <w:pPr>
+        <w:ind w:left="568"/>
+      </w:pPr>
+    </w:p>
+    <w:p>
+      <w:pPr>
+        <w:ind w:left="568"/>
+      </w:pPr>
+      <w:r>
+        <w:t>- Adding new Backward Relations to an Existing System by means of System Inheritance</w:t>
+      </w:r>
+    </w:p>
+    <w:p>
+      <w:pPr>
+        <w:ind w:left="852"/>
+      </w:pPr>
+      <w:r>
         <w:t>&gt; This might mess up my idea of system inheritance</w:t>
       </w:r>
     </w:p>
     <w:p>
       <w:pPr>
         <w:pStyle w:val="Spacing"/>
-      </w:pPr>
+        <w:ind w:left="851"/>
+      </w:pPr>
+    </w:p>
+    <w:p>
+      <w:pPr>
+        <w:ind w:left="1136"/>
+        <w:rPr>
+          <w:lang w:val="nl-NL"/>
+        </w:rPr>
+      </w:pPr>
+      <w:r>
+        <w:t>The user of a structure has to be able to make new relations.</w:t>
+      </w:r>
+      <w:r>
+        <w:t xml:space="preserve"> </w:t>
+      </w:r>
+      <w:proofErr w:type="spellStart"/>
+      <w:r>
+        <w:rPr>
+          <w:lang w:val="nl-NL"/>
+        </w:rPr>
+        <w:t>Perhaps</w:t>
+      </w:r>
+      <w:proofErr w:type="spellEnd"/>
+      <w:r>
+        <w:rPr>
+          <w:lang w:val="nl-NL"/>
+        </w:rPr>
+        <w:t xml:space="preserve"> </w:t>
+      </w:r>
+      <w:proofErr w:type="spellStart"/>
+      <w:r>
+        <w:rPr>
+          <w:lang w:val="nl-NL"/>
+        </w:rPr>
+        <w:t>with</w:t>
+      </w:r>
+      <w:proofErr w:type="spellEnd"/>
+      <w:r>
+        <w:rPr>
+          <w:lang w:val="nl-NL"/>
+        </w:rPr>
+        <w:t xml:space="preserve"> </w:t>
+      </w:r>
+      <w:proofErr w:type="spellStart"/>
+      <w:r>
+        <w:rPr>
+          <w:lang w:val="nl-NL"/>
+        </w:rPr>
+        <w:t>inheritance</w:t>
+      </w:r>
+      <w:proofErr w:type="spellEnd"/>
+      <w:r>
+        <w:rPr>
+          <w:lang w:val="nl-NL"/>
+        </w:rPr>
+        <w:t>.</w:t>
+      </w:r>
+    </w:p>
+    <w:p>
+      <w:pPr>
+        <w:pStyle w:val="Spacing"/>
+        <w:ind w:left="851"/>
+        <w:rPr>
+          <w:lang w:val="nl-NL"/>
+        </w:rPr>
+      </w:pPr>
+    </w:p>
+    <w:p>
+      <w:r>
+        <w:t>-----</w:t>
+      </w:r>
+    </w:p>
+    <w:p>
+      <w:pPr>
+        <w:ind w:left="686" w:hanging="118"/>
+        <w:rPr>
+          <w:lang w:val="nl-NL"/>
+        </w:rPr>
+      </w:pPr>
+    </w:p>
+    <w:p>
+      <w:pPr>
+        <w:ind w:left="686" w:hanging="118"/>
+        <w:rPr>
+          <w:lang w:val="nl-NL"/>
+        </w:rPr>
+      </w:pPr>
+      <w:r>
+        <w:rPr>
+          <w:lang w:val="nl-NL"/>
+        </w:rPr>
+        <w:t xml:space="preserve">Je moet recursieve operaties TOE kunnen voegen aan een class, door </w:t>
+      </w:r>
+      <w:proofErr w:type="spellStart"/>
+      <w:r>
+        <w:rPr>
+          <w:lang w:val="nl-NL"/>
+        </w:rPr>
+        <w:t>inheritance</w:t>
+      </w:r>
+      <w:proofErr w:type="spellEnd"/>
+      <w:r>
+        <w:rPr>
+          <w:lang w:val="nl-NL"/>
+        </w:rPr>
+        <w:t xml:space="preserve">, maar die </w:t>
+      </w:r>
+      <w:proofErr w:type="spellStart"/>
+      <w:r>
+        <w:rPr>
+          <w:lang w:val="nl-NL"/>
+        </w:rPr>
+        <w:t>inherited</w:t>
+      </w:r>
+      <w:proofErr w:type="spellEnd"/>
+      <w:r>
+        <w:rPr>
+          <w:lang w:val="nl-NL"/>
+        </w:rPr>
+        <w:t xml:space="preserve"> classes moeten dan gelden. Of je moet een structuur van </w:t>
+      </w:r>
+      <w:proofErr w:type="spellStart"/>
+      <w:r>
+        <w:rPr>
+          <w:lang w:val="nl-NL"/>
+        </w:rPr>
+        <w:t>inherited</w:t>
+      </w:r>
+      <w:proofErr w:type="spellEnd"/>
+      <w:r>
+        <w:rPr>
+          <w:lang w:val="nl-NL"/>
+        </w:rPr>
+        <w:t xml:space="preserve"> objecten hebben, die parallel loopt aan hoe de originele objecten aan elkaar gelinkt zijn.</w:t>
+      </w:r>
+    </w:p>
+    <w:p>
+      <w:pPr>
+        <w:ind w:left="686" w:hanging="118"/>
+        <w:rPr>
+          <w:lang w:val="nl-NL"/>
+        </w:rPr>
+      </w:pPr>
+    </w:p>
+    <w:p>
+      <w:r>
+        <w:t>-----</w:t>
+      </w:r>
+    </w:p>
+    <w:p>
+      <w:pPr>
+        <w:ind w:left="704" w:hanging="140"/>
+      </w:pPr>
+    </w:p>
+    <w:p>
+      <w:pPr>
+        <w:ind w:left="704" w:hanging="140"/>
+      </w:pPr>
+      <w:r>
+        <w:t>Also show that deeper member addition will work for lists in the structure.</w:t>
+      </w:r>
+    </w:p>
+    <w:p>
+      <w:pPr>
+        <w:ind w:left="704" w:hanging="140"/>
+      </w:pPr>
+    </w:p>
+    <w:p>
+      <w:r>
+        <w:t>-----</w:t>
+      </w:r>
+    </w:p>
+    <w:p>
+      <w:pPr>
+        <w:ind w:left="704" w:hanging="140"/>
+      </w:pPr>
+    </w:p>
+    <w:p>
+      <w:pPr>
+        <w:ind w:left="704" w:hanging="140"/>
+      </w:pPr>
+      <w:r>
+        <w:t>Deeper Exclusion and Deeper Inclusion is always</w:t>
+      </w:r>
+      <w:r>
+        <w:t xml:space="preserve"> </w:t>
+      </w:r>
+      <w:r>
+        <w:t xml:space="preserve"> inside an invisible Deeper Specialization structure</w:t>
+      </w:r>
+      <w:r>
+        <w:t>.</w:t>
+      </w:r>
+      <w:r>
+        <w:t xml:space="preserve"> </w:t>
+      </w:r>
+      <w:r>
+        <w:t>H</w:t>
+      </w:r>
+      <w:r>
+        <w:t>owever, it could also be accomplished by overriding,</w:t>
+      </w:r>
+      <w:r>
+        <w:t xml:space="preserve"> </w:t>
+      </w:r>
+      <w:r>
+        <w:t>and then adding a different access modifier,</w:t>
+      </w:r>
+      <w:r>
+        <w:t xml:space="preserve"> </w:t>
+      </w:r>
+      <w:r>
+        <w:t>but this requires object set to be public.</w:t>
+      </w:r>
+    </w:p>
+    <w:p/>
+    <w:p>
+      <w:r>
+        <w:t>-----</w:t>
+      </w:r>
+    </w:p>
+    <w:p/>
+    <w:p>
+      <w:r>
+        <w:t>- Misc Inheritance Situations:</w:t>
+      </w:r>
     </w:p>
     <w:p>
       <w:pPr>
         <w:ind w:left="852"/>
       </w:pPr>
       <w:r>
+        <w:t>- Multiple System Inheritance.</w:t>
+      </w:r>
+    </w:p>
+    <w:p>
+      <w:pPr>
+        <w:ind w:left="1136"/>
+      </w:pPr>
+      <w:r>
+        <w:t>&gt; I aim for adding multiple concepts, but just multiple system inheritance is not going to work.</w:t>
+      </w:r>
+    </w:p>
+    <w:p>
+      <w:pPr>
+        <w:ind w:left="1136"/>
+      </w:pPr>
+      <w:r>
+        <w:t>&gt; I probably should not think too hard about this in this chapter.</w:t>
+      </w:r>
+    </w:p>
+    <w:p/>
+    <w:p>
+      <w:r>
+        <w:t>-----</w:t>
+      </w:r>
+    </w:p>
+    <w:p/>
+    <w:p>
+      <w:r>
+        <w:t>User Extensible Data Model. The data model of a program can always be extended with the users own ideas of what to link to what. The data the user thinks of, can be queried and</w:t>
+      </w:r>
+      <w:r>
+        <w:t xml:space="preserve"> </w:t>
+      </w:r>
+      <w:r>
+        <w:t>everything</w:t>
+      </w:r>
+      <w:r>
+        <w:t>.</w:t>
+      </w:r>
+    </w:p>
+    <w:p/>
+    <w:p>
+      <w:r>
+        <w:t>JJ</w:t>
+      </w:r>
+    </w:p>
+    <w:p/>
+    <w:p>
+      <w:r>
+        <w:t>-----</w:t>
+      </w:r>
+    </w:p>
+    <w:p/>
+    <w:p>
+      <w:r>
         <w:t>Inheritance,</w:t>
       </w:r>
     </w:p>
     <w:p>
-      <w:pPr>
-        <w:ind w:left="852"/>
-      </w:pPr>
-      <w:r>
-        <w:t xml:space="preserve"> </w:t>
-      </w:r>
-    </w:p>
-    <w:p>
-      <w:pPr>
-        <w:ind w:left="852"/>
-      </w:pPr>
-      <w:r>
-        <w:t xml:space="preserve">1 data </w:t>
-      </w:r>
-      <w:proofErr w:type="spellStart"/>
-      <w:r>
-        <w:t>bron</w:t>
-      </w:r>
-      <w:proofErr w:type="spellEnd"/>
-      <w:r>
-        <w:t xml:space="preserve"> met </w:t>
-      </w:r>
-      <w:proofErr w:type="spellStart"/>
-      <w:r>
-        <w:t>een</w:t>
-      </w:r>
-      <w:proofErr w:type="spellEnd"/>
-      <w:r>
-        <w:t xml:space="preserve"> user interface,</w:t>
-      </w:r>
-    </w:p>
-    <w:p>
-      <w:pPr>
-        <w:ind w:left="852"/>
-        <w:rPr>
-          <w:lang w:val="nl-NL"/>
-        </w:rPr>
-      </w:pPr>
-      <w:r>
-        <w:rPr>
-          <w:lang w:val="nl-NL"/>
-        </w:rPr>
-        <w:t xml:space="preserve">maar verschillende </w:t>
-      </w:r>
-      <w:proofErr w:type="spellStart"/>
-      <w:r>
-        <w:rPr>
-          <w:lang w:val="nl-NL"/>
-        </w:rPr>
-        <w:t>window</w:t>
-      </w:r>
-      <w:proofErr w:type="spellEnd"/>
-      <w:r>
-        <w:rPr>
-          <w:lang w:val="nl-NL"/>
-        </w:rPr>
-        <w:t xml:space="preserve"> </w:t>
-      </w:r>
-      <w:proofErr w:type="spellStart"/>
-      <w:r>
-        <w:rPr>
-          <w:lang w:val="nl-NL"/>
-        </w:rPr>
-        <w:t>positions</w:t>
-      </w:r>
-      <w:proofErr w:type="spellEnd"/>
-      <w:r>
-        <w:rPr>
-          <w:lang w:val="nl-NL"/>
-        </w:rPr>
-        <w:t xml:space="preserve"> voor</w:t>
-      </w:r>
-    </w:p>
-    <w:p>
-      <w:pPr>
-        <w:ind w:left="852"/>
-        <w:rPr>
-          <w:lang w:val="nl-NL"/>
-        </w:rPr>
-      </w:pPr>
-      <w:r>
-        <w:rPr>
-          <w:lang w:val="nl-NL"/>
-        </w:rPr>
-        <w:t>verschillende users:</w:t>
-      </w:r>
-    </w:p>
-    <w:p>
-      <w:pPr>
-        <w:ind w:left="852"/>
-        <w:rPr>
-          <w:lang w:val="nl-NL"/>
-        </w:rPr>
-      </w:pPr>
-      <w:r>
-        <w:rPr>
-          <w:lang w:val="nl-NL"/>
-        </w:rPr>
-        <w:t xml:space="preserve">Een vorm van </w:t>
-      </w:r>
-      <w:proofErr w:type="spellStart"/>
-      <w:r>
-        <w:rPr>
-          <w:lang w:val="nl-NL"/>
-        </w:rPr>
-        <w:t>inheritance</w:t>
-      </w:r>
-      <w:proofErr w:type="spellEnd"/>
-      <w:r>
-        <w:rPr>
-          <w:lang w:val="nl-NL"/>
-        </w:rPr>
-        <w:t xml:space="preserve"> gebruiken</w:t>
-      </w:r>
-    </w:p>
-    <w:p>
-      <w:pPr>
-        <w:ind w:left="852"/>
-        <w:rPr>
-          <w:lang w:val="nl-NL"/>
-        </w:rPr>
-      </w:pPr>
-      <w:r>
-        <w:rPr>
-          <w:lang w:val="nl-NL"/>
-        </w:rPr>
-        <w:t>in de nieuwe programmeertaal.</w:t>
-      </w:r>
-    </w:p>
-    <w:p>
-      <w:pPr>
-        <w:ind w:left="852"/>
-        <w:rPr>
-          <w:lang w:val="nl-NL"/>
-        </w:rPr>
-      </w:pPr>
-      <w:r>
-        <w:rPr>
-          <w:lang w:val="nl-NL"/>
-        </w:rPr>
-        <w:t xml:space="preserve">Je moet namelijk </w:t>
-      </w:r>
-      <w:proofErr w:type="spellStart"/>
-      <w:r>
-        <w:rPr>
-          <w:lang w:val="nl-NL"/>
-        </w:rPr>
-        <w:t>window</w:t>
-      </w:r>
-      <w:proofErr w:type="spellEnd"/>
-      <w:r>
-        <w:rPr>
-          <w:lang w:val="nl-NL"/>
-        </w:rPr>
-        <w:t xml:space="preserve"> </w:t>
-      </w:r>
-      <w:proofErr w:type="spellStart"/>
-      <w:r>
-        <w:rPr>
-          <w:lang w:val="nl-NL"/>
-        </w:rPr>
-        <w:t>position</w:t>
-      </w:r>
-      <w:proofErr w:type="spellEnd"/>
-    </w:p>
-    <w:p>
-      <w:pPr>
-        <w:ind w:left="852"/>
-        <w:rPr>
-          <w:lang w:val="nl-NL"/>
-        </w:rPr>
-      </w:pPr>
-      <w:r>
-        <w:rPr>
-          <w:lang w:val="nl-NL"/>
-        </w:rPr>
-        <w:t>gegevens hebben, die parallel</w:t>
-      </w:r>
-    </w:p>
-    <w:p>
-      <w:pPr>
-        <w:ind w:left="852"/>
-        <w:rPr>
-          <w:lang w:val="nl-NL"/>
-        </w:rPr>
-      </w:pPr>
-      <w:r>
-        <w:rPr>
-          <w:lang w:val="nl-NL"/>
-        </w:rPr>
-        <w:t>gelegd wordt aan de structuur van de user interface.</w:t>
-      </w:r>
-    </w:p>
-    <w:p>
-      <w:pPr>
-        <w:ind w:left="852"/>
-        <w:rPr>
-          <w:lang w:val="nl-NL"/>
-        </w:rPr>
-      </w:pPr>
-      <w:r>
-        <w:rPr>
-          <w:lang w:val="nl-NL"/>
-        </w:rPr>
-        <w:t xml:space="preserve"> </w:t>
-      </w:r>
-    </w:p>
-    <w:p>
-      <w:pPr>
-        <w:ind w:left="852"/>
-      </w:pPr>
+      <w:r>
+        <w:t>2010-05-22</w:t>
+      </w:r>
+    </w:p>
+    <w:p/>
+    <w:p>
+      <w:r>
+        <w:t>I use the term Shadowing here, but it is called Hiding in C# and Java. Shadowing is the VB term, I guess.</w:t>
+      </w:r>
+    </w:p>
+    <w:p/>
+    <w:p>
       <w:r>
         <w:t>JJ</w:t>
       </w:r>
     </w:p>
-    <w:p>
-      <w:pPr>
-        <w:ind w:left="568"/>
-      </w:pPr>
-    </w:p>
-    <w:p>
-      <w:pPr>
-        <w:ind w:left="284"/>
-      </w:pPr>
-      <w:r>
-        <w:t>- Adding new Backward Relations to an Existing System by means of System Inheritance</w:t>
-      </w:r>
-    </w:p>
-    <w:p>
-      <w:pPr>
-        <w:ind w:left="568"/>
-      </w:pPr>
-      <w:r>
-        <w:t>&gt; This might mess up my idea of system inheritance</w:t>
-      </w:r>
-    </w:p>
-    <w:p>
-      <w:pPr>
-        <w:pStyle w:val="Spacing"/>
-      </w:pPr>
-    </w:p>
-    <w:p>
-      <w:pPr>
-        <w:ind w:left="852"/>
-      </w:pPr>
-      <w:r>
-        <w:t>The user of a structure has to be able to make new relations.</w:t>
-      </w:r>
-    </w:p>
-    <w:p>
-      <w:pPr>
-        <w:ind w:left="852"/>
-        <w:rPr>
-          <w:lang w:val="nl-NL"/>
-        </w:rPr>
-      </w:pPr>
-      <w:proofErr w:type="spellStart"/>
-      <w:r>
-        <w:rPr>
-          <w:lang w:val="nl-NL"/>
-        </w:rPr>
-        <w:t>Perhaps</w:t>
-      </w:r>
-      <w:proofErr w:type="spellEnd"/>
-      <w:r>
-        <w:rPr>
-          <w:lang w:val="nl-NL"/>
-        </w:rPr>
-        <w:t xml:space="preserve"> </w:t>
-      </w:r>
-      <w:proofErr w:type="spellStart"/>
-      <w:r>
-        <w:rPr>
-          <w:lang w:val="nl-NL"/>
-        </w:rPr>
-        <w:t>with</w:t>
-      </w:r>
-      <w:proofErr w:type="spellEnd"/>
-      <w:r>
-        <w:rPr>
-          <w:lang w:val="nl-NL"/>
-        </w:rPr>
-        <w:t xml:space="preserve"> </w:t>
-      </w:r>
-      <w:proofErr w:type="spellStart"/>
-      <w:r>
-        <w:rPr>
-          <w:lang w:val="nl-NL"/>
-        </w:rPr>
-        <w:t>inheritance</w:t>
-      </w:r>
-      <w:proofErr w:type="spellEnd"/>
-      <w:r>
-        <w:rPr>
-          <w:lang w:val="nl-NL"/>
-        </w:rPr>
-        <w:t>.</w:t>
-      </w:r>
-    </w:p>
-    <w:p>
-      <w:pPr>
-        <w:pStyle w:val="Spacing"/>
-        <w:rPr>
-          <w:lang w:val="nl-NL"/>
-        </w:rPr>
-      </w:pPr>
-    </w:p>
-    <w:p>
-      <w:pPr>
-        <w:ind w:left="402" w:hanging="118"/>
-        <w:rPr>
-          <w:lang w:val="nl-NL"/>
-        </w:rPr>
-      </w:pPr>
-      <w:r>
-        <w:rPr>
-          <w:lang w:val="nl-NL"/>
-        </w:rPr>
-        <w:t xml:space="preserve">- Je moet recursieve operaties TOE kunnen voegen aan een class, door </w:t>
-      </w:r>
-      <w:proofErr w:type="spellStart"/>
-      <w:r>
-        <w:rPr>
-          <w:lang w:val="nl-NL"/>
-        </w:rPr>
-        <w:t>inheritance</w:t>
-      </w:r>
-      <w:proofErr w:type="spellEnd"/>
-      <w:r>
-        <w:rPr>
-          <w:lang w:val="nl-NL"/>
-        </w:rPr>
-        <w:t xml:space="preserve">, maar die </w:t>
-      </w:r>
-      <w:proofErr w:type="spellStart"/>
-      <w:r>
-        <w:rPr>
-          <w:lang w:val="nl-NL"/>
-        </w:rPr>
-        <w:t>inherited</w:t>
-      </w:r>
-      <w:proofErr w:type="spellEnd"/>
-      <w:r>
-        <w:rPr>
-          <w:lang w:val="nl-NL"/>
-        </w:rPr>
-        <w:t xml:space="preserve"> classes moeten dan gelden. Of je moet een structuur van </w:t>
-      </w:r>
-      <w:proofErr w:type="spellStart"/>
-      <w:r>
-        <w:rPr>
-          <w:lang w:val="nl-NL"/>
-        </w:rPr>
-        <w:t>inherited</w:t>
-      </w:r>
-      <w:proofErr w:type="spellEnd"/>
-      <w:r>
-        <w:rPr>
-          <w:lang w:val="nl-NL"/>
-        </w:rPr>
-        <w:t xml:space="preserve"> objecten hebben, die parallel loopt aan hoe de originele objecten aan elkaar gelinkt zijn.</w:t>
-      </w:r>
-    </w:p>
-    <w:p>
-      <w:pPr>
-        <w:ind w:left="402" w:hanging="118"/>
-        <w:rPr>
-          <w:lang w:val="nl-NL"/>
-        </w:rPr>
-      </w:pPr>
-    </w:p>
-    <w:p>
-      <w:pPr>
-        <w:ind w:left="420" w:hanging="140"/>
-      </w:pPr>
-      <w:r>
-        <w:t>- Also show that deeper member addition will work for lists in the structure.</w:t>
-      </w:r>
-    </w:p>
-    <w:p>
-      <w:pPr>
-        <w:ind w:left="420" w:hanging="140"/>
-      </w:pPr>
-      <w:r>
-        <w:t>- Deeper Exclusion and Deeper Inclusion is always</w:t>
-      </w:r>
-    </w:p>
-    <w:p>
-      <w:pPr>
-        <w:ind w:left="420" w:hanging="140"/>
-      </w:pPr>
-      <w:r>
-        <w:t xml:space="preserve">  registered inside an invisible Deeper Specialization structure.</w:t>
-      </w:r>
-    </w:p>
-    <w:p>
-      <w:pPr>
-        <w:ind w:left="420" w:hanging="140"/>
-      </w:pPr>
-      <w:r>
-        <w:t xml:space="preserve">  however, it could also be accomplished by overriding,</w:t>
-      </w:r>
-    </w:p>
-    <w:p>
-      <w:pPr>
-        <w:ind w:left="420" w:hanging="140"/>
-      </w:pPr>
-      <w:r>
-        <w:t xml:space="preserve">  and then adding a different access modifier,</w:t>
-      </w:r>
-    </w:p>
-    <w:p>
-      <w:pPr>
-        <w:ind w:left="420" w:hanging="140"/>
-      </w:pPr>
-      <w:r>
-        <w:t xml:space="preserve">  but this requires object set to be public.</w:t>
-      </w:r>
-    </w:p>
-    <w:p>
-      <w:r>
-        <w:t>- Misc Inheritance Situations:</w:t>
-      </w:r>
-    </w:p>
-    <w:p>
-      <w:pPr>
-        <w:ind w:left="284"/>
-      </w:pPr>
-      <w:r>
-        <w:t>- Multiple System Inheritance.</w:t>
-      </w:r>
-    </w:p>
-    <w:p>
-      <w:pPr>
-        <w:ind w:left="568"/>
-      </w:pPr>
-      <w:r>
-        <w:t>&gt; I aim for adding multiple concepts, but just multiple system inheritance is not going to work.</w:t>
-      </w:r>
-    </w:p>
-    <w:p>
-      <w:pPr>
-        <w:ind w:left="568"/>
-      </w:pPr>
-      <w:r>
-        <w:t>&gt; I probably should not think too hard about this in this chapter.</w:t>
-      </w:r>
-    </w:p>
-    <w:p/>
-    <w:p>
-      <w:r>
-        <w:t xml:space="preserve">User Extensible Data Model. The data model of a program can always be extended with the users own ideas of what to link to what. The data the user </w:t>
-      </w:r>
-      <w:proofErr w:type="spellStart"/>
-      <w:r>
-        <w:t>thinkgs</w:t>
-      </w:r>
-      <w:proofErr w:type="spellEnd"/>
-      <w:r>
-        <w:t xml:space="preserve"> of, can be queried and</w:t>
-      </w:r>
-    </w:p>
-    <w:p>
-      <w:r>
-        <w:t>everything</w:t>
-      </w:r>
-    </w:p>
-    <w:p/>
-    <w:p>
-      <w:r>
-        <w:t>JJ</w:t>
-      </w:r>
-    </w:p>
-    <w:p/>
-    <w:p>
-      <w:r>
-        <w:t>Inheritance,</w:t>
-      </w:r>
-    </w:p>
-    <w:p>
-      <w:r>
-        <w:t>2010-05-22</w:t>
-      </w:r>
-    </w:p>
-    <w:p/>
-    <w:p>
-      <w:r>
-        <w:t>I use the term Shadowing here, but it is called Hiding in C# and Java. Shadowing is the VB term, I guess.</w:t>
-      </w:r>
-    </w:p>
-    <w:p/>
-    <w:p>
-      <w:r>
-        <w:t>JJ</w:t>
-      </w:r>
-    </w:p>
-    <w:p/>
+    <w:p/>
+    <w:p>
+      <w:r>
+        <w:t>-----</w:t>
+      </w:r>
+    </w:p>
     <w:p/>
     <w:p>
       <w:r>
@@ -894,7 +958,7 @@
 </file>
 
 <file path=word/numbering.xml><?xml version="1.0" encoding="utf-8"?>
-<w:numbering xmlns:wpc="http://schemas.microsoft.com/office/word/2010/wordprocessingCanvas" xmlns:cx="http://schemas.microsoft.com/office/drawing/2014/chartex" xmlns:cx1="http://schemas.microsoft.com/office/drawing/2015/9/8/chartex" xmlns:cx2="http://schemas.microsoft.com/office/drawing/2015/10/21/chartex" xmlns:cx3="http://schemas.microsoft.com/office/drawing/2016/5/9/chartex" xmlns:cx4="http://schemas.microsoft.com/office/drawing/2016/5/10/chartex" xmlns:cx5="http://schemas.microsoft.com/office/drawing/2016/5/11/chartex" xmlns:cx6="http://schemas.microsoft.com/office/drawing/2016/5/12/chartex" xmlns:cx7="http://schemas.microsoft.com/office/drawing/2016/5/13/chartex" xmlns:cx8="http://schemas.microsoft.com/office/drawing/2016/5/14/chartex" xmlns:mc="http://schemas.openxmlformats.org/markup-compatibility/2006" xmlns:aink="http://schemas.microsoft.com/office/drawing/2016/ink" xmlns:am3d="http://schemas.microsoft.com/office/drawing/2017/model3d" xmlns:o="urn:schemas-microsoft-com:office:office" xmlns:r="http://schemas.openxmlformats.org/officeDocument/2006/relationships" xmlns:m="http://schemas.openxmlformats.org/officeDocument/2006/math" xmlns:v="urn:schemas-microsoft-com:vml" xmlns:wp14="http://schemas.microsoft.com/office/word/2010/wordprocessingDrawing" xmlns:wp="http://schemas.openxmlformats.org/drawingml/2006/wordprocessingDrawing" xmlns:w10="urn:schemas-microsoft-com:office:word" xmlns:w="http://schemas.openxmlformats.org/wordprocessingml/2006/main" xmlns:w14="http://schemas.microsoft.com/office/word/2010/wordml" xmlns:w15="http://schemas.microsoft.com/office/word/2012/wordml" xmlns:w16cid="http://schemas.microsoft.com/office/word/2016/wordml/cid" xmlns:w16se="http://schemas.microsoft.com/office/word/2015/wordml/symex" xmlns:wpg="http://schemas.microsoft.com/office/word/2010/wordprocessingGroup" xmlns:wpi="http://schemas.microsoft.com/office/word/2010/wordprocessingInk" xmlns:wne="http://schemas.microsoft.com/office/word/2006/wordml" xmlns:wps="http://schemas.microsoft.com/office/word/2010/wordprocessingShape" mc:Ignorable="w14 w15 w16se w16cid wp14">
+<w:numbering xmlns:wpc="http://schemas.microsoft.com/office/word/2010/wordprocessingCanvas" xmlns:cx="http://schemas.microsoft.com/office/drawing/2014/chartex" xmlns:cx1="http://schemas.microsoft.com/office/drawing/2015/9/8/chartex" xmlns:cx2="http://schemas.microsoft.com/office/drawing/2015/10/21/chartex" xmlns:cx3="http://schemas.microsoft.com/office/drawing/2016/5/9/chartex" xmlns:cx4="http://schemas.microsoft.com/office/drawing/2016/5/10/chartex" xmlns:cx5="http://schemas.microsoft.com/office/drawing/2016/5/11/chartex" xmlns:cx6="http://schemas.microsoft.com/office/drawing/2016/5/12/chartex" xmlns:cx7="http://schemas.microsoft.com/office/drawing/2016/5/13/chartex" xmlns:cx8="http://schemas.microsoft.com/office/drawing/2016/5/14/chartex" xmlns:mc="http://schemas.openxmlformats.org/markup-compatibility/2006" xmlns:aink="http://schemas.microsoft.com/office/drawing/2016/ink" xmlns:am3d="http://schemas.microsoft.com/office/drawing/2017/model3d" xmlns:o="urn:schemas-microsoft-com:office:office" xmlns:r="http://schemas.openxmlformats.org/officeDocument/2006/relationships" xmlns:m="http://schemas.openxmlformats.org/officeDocument/2006/math" xmlns:v="urn:schemas-microsoft-com:vml" xmlns:wp14="http://schemas.microsoft.com/office/word/2010/wordprocessingDrawing" xmlns:wp="http://schemas.openxmlformats.org/drawingml/2006/wordprocessingDrawing" xmlns:w10="urn:schemas-microsoft-com:office:word" xmlns:w="http://schemas.openxmlformats.org/wordprocessingml/2006/main" xmlns:w14="http://schemas.microsoft.com/office/word/2010/wordml" xmlns:w15="http://schemas.microsoft.com/office/word/2012/wordml" xmlns:w16cex="http://schemas.microsoft.com/office/word/2018/wordml/cex" xmlns:w16cid="http://schemas.microsoft.com/office/word/2016/wordml/cid" xmlns:w16="http://schemas.microsoft.com/office/word/2018/wordml" xmlns:w16se="http://schemas.microsoft.com/office/word/2015/wordml/symex" xmlns:wpg="http://schemas.microsoft.com/office/word/2010/wordprocessingGroup" xmlns:wpi="http://schemas.microsoft.com/office/word/2010/wordprocessingInk" xmlns:wne="http://schemas.microsoft.com/office/word/2006/wordml" xmlns:wps="http://schemas.microsoft.com/office/word/2010/wordprocessingShape" mc:Ignorable="w14 w15 w16se w16cid w16 w16cex wp14">
   <w:abstractNum w:abstractNumId="0" w15:restartNumberingAfterBreak="0">
     <w:nsid w:val="FFFFFF7C"/>
     <w:multiLevelType w:val="singleLevel"/>
@@ -1114,7 +1178,7 @@
 </file>
 
 <file path=word/styles.xml><?xml version="1.0" encoding="utf-8"?>
-<w:styles xmlns:mc="http://schemas.openxmlformats.org/markup-compatibility/2006" xmlns:r="http://schemas.openxmlformats.org/officeDocument/2006/relationships" xmlns:w="http://schemas.openxmlformats.org/wordprocessingml/2006/main" xmlns:w14="http://schemas.microsoft.com/office/word/2010/wordml" xmlns:w15="http://schemas.microsoft.com/office/word/2012/wordml" xmlns:w16cid="http://schemas.microsoft.com/office/word/2016/wordml/cid" xmlns:w16se="http://schemas.microsoft.com/office/word/2015/wordml/symex" mc:Ignorable="w14 w15 w16se w16cid">
+<w:styles xmlns:mc="http://schemas.openxmlformats.org/markup-compatibility/2006" xmlns:r="http://schemas.openxmlformats.org/officeDocument/2006/relationships" xmlns:w="http://schemas.openxmlformats.org/wordprocessingml/2006/main" xmlns:w14="http://schemas.microsoft.com/office/word/2010/wordml" xmlns:w15="http://schemas.microsoft.com/office/word/2012/wordml" xmlns:w16cex="http://schemas.microsoft.com/office/word/2018/wordml/cex" xmlns:w16cid="http://schemas.microsoft.com/office/word/2016/wordml/cid" xmlns:w16="http://schemas.microsoft.com/office/word/2018/wordml" xmlns:w16se="http://schemas.microsoft.com/office/word/2015/wordml/symex" mc:Ignorable="w14 w15 w16se w16cid w16 w16cex">
   <w:docDefaults>
     <w:rPrDefault>
       <w:rPr>
@@ -1505,7 +1569,7 @@
   <w:style w:type="paragraph" w:default="1" w:styleId="Normal">
     <w:name w:val="Normal"/>
     <w:qFormat/>
-    <w:rsid w:val="003271FC"/>
+    <w:rsid w:val="00660D4D"/>
     <w:pPr>
       <w:ind w:left="567"/>
     </w:pPr>
@@ -1592,9 +1656,15 @@
   </w:style>
   <w:style w:type="character" w:default="1" w:styleId="DefaultParagraphFont">
     <w:name w:val="Default Paragraph Font"/>
+    <w:uiPriority w:val="1"/>
+    <w:semiHidden/>
+    <w:unhideWhenUsed/>
   </w:style>
   <w:style w:type="table" w:default="1" w:styleId="TableNormal">
     <w:name w:val="Normal Table"/>
+    <w:uiPriority w:val="99"/>
+    <w:semiHidden/>
+    <w:unhideWhenUsed/>
     <w:tblPr>
       <w:tblInd w:w="0" w:type="dxa"/>
       <w:tblCellMar>
@@ -1607,6 +1677,9 @@
   </w:style>
   <w:style w:type="numbering" w:default="1" w:styleId="NoList">
     <w:name w:val="No List"/>
+    <w:uiPriority w:val="99"/>
+    <w:semiHidden/>
+    <w:unhideWhenUsed/>
   </w:style>
   <w:style w:type="character" w:customStyle="1" w:styleId="Style6pt">
     <w:name w:val="Style 6 pt"/>

</xml_diff>